<commit_message>
carga de datos Test Case 9
</commit_message>
<xml_diff>
--- a/Documentacion y analisis/Test Case 8/Informe del Test - terminar.docx
+++ b/Documentacion y analisis/Test Case 8/Informe del Test - terminar.docx
@@ -4,6 +4,32 @@
   <w:body>
     <w:p>
       <w:pPr>
+        <w:rPr>
+          <w:b/>
+          <w:bCs/>
+        </w:rPr>
+      </w:pPr>
+      <w:proofErr w:type="spellStart"/>
+      <w:r>
+        <w:rPr>
+          <w:b/>
+          <w:bCs/>
+          <w:highlight w:val="green"/>
+        </w:rPr>
+        <w:t>Stage</w:t>
+      </w:r>
+      <w:proofErr w:type="spellEnd"/>
+      <w:r>
+        <w:rPr>
+          <w:b/>
+          <w:bCs/>
+          <w:highlight w:val="green"/>
+        </w:rPr>
+        <w:t xml:space="preserve"> 1</w:t>
+      </w:r>
+    </w:p>
+    <w:p>
+      <w:pPr>
         <w:jc w:val="center"/>
       </w:pPr>
       <w:r>
@@ -325,7 +351,11 @@
       </w:r>
       <w:proofErr w:type="spellEnd"/>
       <w:r>
-        <w:t>. Se confirmó que la aplicación web o móvil es capaz de manejar gestos táctiles como deslizamientos, pellizcos y rotaciones de manera efectiva. Estas pruebas aseguran que la interfaz de usuario responda adecuadamente a las acciones táctiles de los usuarios.</w:t>
+        <w:t xml:space="preserve">. Se confirmó que la aplicación web o móvil es capaz de manejar gestos táctiles como deslizamientos, pellizcos y rotaciones de manera efectiva. Estas pruebas </w:t>
+      </w:r>
+      <w:r>
+        <w:lastRenderedPageBreak/>
+        <w:t>aseguran que la interfaz de usuario responda adecuadamente a las acciones táctiles de los usuarios.</w:t>
       </w:r>
     </w:p>
     <w:p>
@@ -334,7 +364,6 @@
           <w:b/>
           <w:bCs/>
         </w:rPr>
-        <w:lastRenderedPageBreak/>
         <w:t>Acciones Siguientes:</w:t>
       </w:r>
       <w:r>
@@ -343,10 +372,438 @@
     </w:p>
     <w:p/>
     <w:p>
-      <w:r>
-        <w:t>https://playwright.dev/docs/api/class-touchscreen#touchscreen-tap</w:t>
-      </w:r>
+      <w:hyperlink r:id="rId5" w:history="1">
+        <w:r>
+          <w:rPr>
+            <w:rStyle w:val="Hipervnculo"/>
+          </w:rPr>
+          <w:t>https://playwright.dev/docs/api/class-touchscreen#touchscreen-tap</w:t>
+        </w:r>
+      </w:hyperlink>
     </w:p>
+    <w:p/>
+    <w:p>
+      <w:pPr>
+        <w:rPr>
+          <w:b/>
+          <w:bCs/>
+        </w:rPr>
+      </w:pPr>
+      <w:proofErr w:type="spellStart"/>
+      <w:r>
+        <w:rPr>
+          <w:b/>
+          <w:bCs/>
+          <w:highlight w:val="green"/>
+        </w:rPr>
+        <w:t>Stage</w:t>
+      </w:r>
+      <w:proofErr w:type="spellEnd"/>
+      <w:r>
+        <w:rPr>
+          <w:b/>
+          <w:bCs/>
+          <w:highlight w:val="green"/>
+        </w:rPr>
+        <w:t xml:space="preserve"> </w:t>
+      </w:r>
+      <w:r>
+        <w:rPr>
+          <w:b/>
+          <w:bCs/>
+        </w:rPr>
+        <w:t>2</w:t>
+      </w:r>
+    </w:p>
+    <w:p>
+      <w:r>
+        <w:rPr>
+          <w:b/>
+          <w:bCs/>
+        </w:rPr>
+        <w:t xml:space="preserve">Informe de Pruebas: Verificación de Notificaciones </w:t>
+      </w:r>
+      <w:proofErr w:type="spellStart"/>
+      <w:r>
+        <w:rPr>
+          <w:b/>
+          <w:bCs/>
+        </w:rPr>
+        <w:t>Push</w:t>
+      </w:r>
+      <w:proofErr w:type="spellEnd"/>
+      <w:r>
+        <w:rPr>
+          <w:b/>
+          <w:bCs/>
+        </w:rPr>
+        <w:t xml:space="preserve"> en Dispositivos Móviles</w:t>
+      </w:r>
+    </w:p>
+    <w:p>
+      <w:r>
+        <w:rPr>
+          <w:i/>
+          <w:iCs/>
+        </w:rPr>
+        <w:t>Fecha de Ejecución:</w:t>
+      </w:r>
+      <w:r>
+        <w:t xml:space="preserve"> [Fecha]</w:t>
+      </w:r>
+    </w:p>
+    <w:p>
+      <w:r>
+        <w:t xml:space="preserve"> </w:t>
+      </w:r>
+      <w:r>
+        <w:rPr>
+          <w:i/>
+          <w:iCs/>
+        </w:rPr>
+        <w:t>Autor del Informe:</w:t>
+      </w:r>
+      <w:r>
+        <w:t xml:space="preserve"> [Tu Nombre]</w:t>
+      </w:r>
+    </w:p>
+    <w:p>
+      <w:r>
+        <w:t xml:space="preserve"> </w:t>
+      </w:r>
+      <w:r>
+        <w:rPr>
+          <w:i/>
+          <w:iCs/>
+        </w:rPr>
+        <w:t>Versión de Playwright:</w:t>
+      </w:r>
+      <w:r>
+        <w:t xml:space="preserve"> [Versión]</w:t>
+      </w:r>
+    </w:p>
+    <w:p>
+      <w:r>
+        <w:rPr>
+          <w:b/>
+          <w:bCs/>
+        </w:rPr>
+        <w:t>Resumen:</w:t>
+      </w:r>
+      <w:r>
+        <w:t xml:space="preserve"> Este informe documenta la ejecución de pruebas para verificar que las notificaciones </w:t>
+      </w:r>
+      <w:proofErr w:type="spellStart"/>
+      <w:r>
+        <w:t>push</w:t>
+      </w:r>
+      <w:proofErr w:type="spellEnd"/>
+      <w:r>
+        <w:t xml:space="preserve"> se entregan correctamente en dispositivos móviles al navegar en la página del blog "</w:t>
+      </w:r>
+      <w:hyperlink r:id="rId6" w:tgtFrame="_new" w:history="1">
+        <w:r>
+          <w:rPr>
+            <w:rStyle w:val="Hipervnculo"/>
+          </w:rPr>
+          <w:t>https://www.ministryoftesting.com/</w:t>
+        </w:r>
+      </w:hyperlink>
+      <w:r>
+        <w:t>". Se emularon dispositivos móviles y se realizó la suscripción a notificaciones, el envío de una notificación de prueba y la verificación de la recepción de la notificación.</w:t>
+      </w:r>
+    </w:p>
+    <w:p>
+      <w:r>
+        <w:rPr>
+          <w:b/>
+          <w:bCs/>
+        </w:rPr>
+        <w:t>Pasos de Ejecución:</w:t>
+      </w:r>
+    </w:p>
+    <w:p>
+      <w:pPr>
+        <w:numPr>
+          <w:ilvl w:val="0"/>
+          <w:numId w:val="25"/>
+        </w:numPr>
+      </w:pPr>
+      <w:r>
+        <w:rPr>
+          <w:b/>
+          <w:bCs/>
+        </w:rPr>
+        <w:t>Configuración del Dispositivo Móvil:</w:t>
+      </w:r>
+      <w:r>
+        <w:t xml:space="preserve"> Se configuró Playwright para emular un dispositivo móvil compatible con notificaciones </w:t>
+      </w:r>
+      <w:proofErr w:type="spellStart"/>
+      <w:r>
+        <w:t>push</w:t>
+      </w:r>
+      <w:proofErr w:type="spellEnd"/>
+      <w:r>
+        <w:t>.</w:t>
+      </w:r>
+    </w:p>
+    <w:p>
+      <w:pPr>
+        <w:numPr>
+          <w:ilvl w:val="0"/>
+          <w:numId w:val="25"/>
+        </w:numPr>
+      </w:pPr>
+      <w:r>
+        <w:rPr>
+          <w:b/>
+          <w:bCs/>
+        </w:rPr>
+        <w:t xml:space="preserve">Habilitación de Notificaciones </w:t>
+      </w:r>
+      <w:proofErr w:type="spellStart"/>
+      <w:r>
+        <w:rPr>
+          <w:b/>
+          <w:bCs/>
+        </w:rPr>
+        <w:t>Push</w:t>
+      </w:r>
+      <w:proofErr w:type="spellEnd"/>
+      <w:r>
+        <w:rPr>
+          <w:b/>
+          <w:bCs/>
+        </w:rPr>
+        <w:t>:</w:t>
+      </w:r>
+      <w:r>
+        <w:t xml:space="preserve"> Se activaron las notificaciones </w:t>
+      </w:r>
+      <w:proofErr w:type="spellStart"/>
+      <w:r>
+        <w:t>push</w:t>
+      </w:r>
+      <w:proofErr w:type="spellEnd"/>
+      <w:r>
+        <w:t xml:space="preserve"> en el navegador emulado utilizando JavaScript.</w:t>
+      </w:r>
+    </w:p>
+    <w:p>
+      <w:pPr>
+        <w:numPr>
+          <w:ilvl w:val="0"/>
+          <w:numId w:val="25"/>
+        </w:numPr>
+      </w:pPr>
+      <w:r>
+        <w:rPr>
+          <w:b/>
+          <w:bCs/>
+        </w:rPr>
+        <w:t>Navegación a la Página:</w:t>
+      </w:r>
+      <w:r>
+        <w:t xml:space="preserve"> Se navegó a la página del blog "</w:t>
+      </w:r>
+      <w:hyperlink r:id="rId7" w:tgtFrame="_new" w:history="1">
+        <w:r>
+          <w:rPr>
+            <w:rStyle w:val="Hipervnculo"/>
+          </w:rPr>
+          <w:t>https://www.ministryoftesting.com</w:t>
+        </w:r>
+      </w:hyperlink>
+      <w:r>
+        <w:t>".</w:t>
+      </w:r>
+    </w:p>
+    <w:p>
+      <w:pPr>
+        <w:numPr>
+          <w:ilvl w:val="0"/>
+          <w:numId w:val="25"/>
+        </w:numPr>
+      </w:pPr>
+      <w:r>
+        <w:rPr>
+          <w:b/>
+          <w:bCs/>
+        </w:rPr>
+        <w:t>Suscrición a las Notificaciones:</w:t>
+      </w:r>
+      <w:r>
+        <w:t xml:space="preserve"> Se verificó la existencia de un botón de suscripción y se realizó la suscripción a notificaciones si estaba disponible.</w:t>
+      </w:r>
+    </w:p>
+    <w:p>
+      <w:pPr>
+        <w:numPr>
+          <w:ilvl w:val="0"/>
+          <w:numId w:val="25"/>
+        </w:numPr>
+      </w:pPr>
+      <w:r>
+        <w:rPr>
+          <w:b/>
+          <w:bCs/>
+        </w:rPr>
+        <w:t>Envío de Notificación de Prueba:</w:t>
+      </w:r>
+      <w:r>
+        <w:t xml:space="preserve"> Se utilizó JavaScript para enviar una notificación </w:t>
+      </w:r>
+      <w:proofErr w:type="spellStart"/>
+      <w:r>
+        <w:t>push</w:t>
+      </w:r>
+      <w:proofErr w:type="spellEnd"/>
+      <w:r>
+        <w:t xml:space="preserve"> de prueba a la página.</w:t>
+      </w:r>
+    </w:p>
+    <w:p>
+      <w:pPr>
+        <w:numPr>
+          <w:ilvl w:val="0"/>
+          <w:numId w:val="25"/>
+        </w:numPr>
+      </w:pPr>
+      <w:r>
+        <w:rPr>
+          <w:b/>
+          <w:bCs/>
+        </w:rPr>
+        <w:t>Verificación de la Recepción:</w:t>
+      </w:r>
+      <w:r>
+        <w:t xml:space="preserve"> Se verificó que la notificación </w:t>
+      </w:r>
+      <w:proofErr w:type="spellStart"/>
+      <w:r>
+        <w:t>push</w:t>
+      </w:r>
+      <w:proofErr w:type="spellEnd"/>
+      <w:r>
+        <w:t xml:space="preserve"> se recibiera correctamente en el dispositivo móvil emulado.</w:t>
+      </w:r>
+    </w:p>
+    <w:p>
+      <w:r>
+        <w:rPr>
+          <w:b/>
+          <w:bCs/>
+        </w:rPr>
+        <w:t>Resultados:</w:t>
+      </w:r>
+    </w:p>
+    <w:p>
+      <w:pPr>
+        <w:numPr>
+          <w:ilvl w:val="0"/>
+          <w:numId w:val="26"/>
+        </w:numPr>
+      </w:pPr>
+      <w:r>
+        <w:t xml:space="preserve">Las notificaciones </w:t>
+      </w:r>
+      <w:proofErr w:type="spellStart"/>
+      <w:r>
+        <w:t>push</w:t>
+      </w:r>
+      <w:proofErr w:type="spellEnd"/>
+      <w:r>
+        <w:t xml:space="preserve"> se habilitaron con éxito en el navegador emulado.</w:t>
+      </w:r>
+    </w:p>
+    <w:p>
+      <w:pPr>
+        <w:numPr>
+          <w:ilvl w:val="0"/>
+          <w:numId w:val="26"/>
+        </w:numPr>
+      </w:pPr>
+      <w:r>
+        <w:t>La suscripción a las notificaciones se realizó correctamente.</w:t>
+      </w:r>
+    </w:p>
+    <w:p>
+      <w:pPr>
+        <w:numPr>
+          <w:ilvl w:val="0"/>
+          <w:numId w:val="26"/>
+        </w:numPr>
+      </w:pPr>
+      <w:r>
+        <w:t>Se envió una notificación de prueba y se recibió en el dispositivo emulado.</w:t>
+      </w:r>
+    </w:p>
+    <w:p>
+      <w:r>
+        <w:rPr>
+          <w:b/>
+          <w:bCs/>
+        </w:rPr>
+        <w:t>Conclusiones:</w:t>
+      </w:r>
+      <w:r>
+        <w:t xml:space="preserve"> Las pruebas de notificaciones </w:t>
+      </w:r>
+      <w:proofErr w:type="spellStart"/>
+      <w:r>
+        <w:t>push</w:t>
+      </w:r>
+      <w:proofErr w:type="spellEnd"/>
+      <w:r>
+        <w:t xml:space="preserve"> en dispositivos móviles para la página del blog "</w:t>
+      </w:r>
+      <w:hyperlink r:id="rId8" w:tgtFrame="_new" w:history="1">
+        <w:r>
+          <w:rPr>
+            <w:rStyle w:val="Hipervnculo"/>
+          </w:rPr>
+          <w:t>https://www.ministryoftesting.com/</w:t>
+        </w:r>
+      </w:hyperlink>
+      <w:r>
+        <w:t xml:space="preserve">" se ejecutaron con éxito. Se confirmó que el sistema de notificaciones </w:t>
+      </w:r>
+      <w:proofErr w:type="spellStart"/>
+      <w:r>
+        <w:t>push</w:t>
+      </w:r>
+      <w:proofErr w:type="spellEnd"/>
+      <w:r>
+        <w:t xml:space="preserve"> funciona según lo esperado en el entorno emulado. Esto garantiza una experiencia de usuario efectiva y la entrega oportuna de notificaciones importantes.</w:t>
+      </w:r>
+    </w:p>
+    <w:p>
+      <w:r>
+        <w:rPr>
+          <w:b/>
+          <w:bCs/>
+        </w:rPr>
+        <w:t>Acciones Siguientes:</w:t>
+      </w:r>
+      <w:r>
+        <w:t xml:space="preserve"> Se recomienda realizar pruebas adicionales para diferentes tipos de notificaciones y escenarios. Además, estas pruebas deberían incorporarse en los flujos de </w:t>
+      </w:r>
+      <w:r>
+        <w:lastRenderedPageBreak/>
+        <w:t xml:space="preserve">pruebas automatizadas regulares para garantizar la integridad continua de las notificaciones </w:t>
+      </w:r>
+      <w:proofErr w:type="spellStart"/>
+      <w:r>
+        <w:t>push</w:t>
+      </w:r>
+      <w:proofErr w:type="spellEnd"/>
+      <w:r>
+        <w:t>.</w:t>
+      </w:r>
+    </w:p>
+    <w:p/>
+    <w:p/>
     <w:sectPr>
       <w:pgSz w:w="11906" w:h="16838"/>
       <w:pgMar w:top="568" w:right="1701" w:bottom="568" w:left="1701" w:header="708" w:footer="708" w:gutter="0"/>
@@ -1376,6 +1833,119 @@
     </w:lvl>
   </w:abstractNum>
   <w:abstractNum w:abstractNumId="8" w15:restartNumberingAfterBreak="0">
+    <w:nsid w:val="302E14DA"/>
+    <w:multiLevelType w:val="multilevel"/>
+    <w:tmpl w:val="33884BB2"/>
+    <w:lvl w:ilvl="0">
+      <w:start w:val="1"/>
+      <w:numFmt w:val="decimal"/>
+      <w:lvlText w:val="%1."/>
+      <w:lvlJc w:val="left"/>
+      <w:pPr>
+        <w:tabs>
+          <w:tab w:val="num" w:pos="720"/>
+        </w:tabs>
+        <w:ind w:left="720" w:hanging="360"/>
+      </w:pPr>
+    </w:lvl>
+    <w:lvl w:ilvl="1" w:tentative="1">
+      <w:start w:val="1"/>
+      <w:numFmt w:val="decimal"/>
+      <w:lvlText w:val="%2."/>
+      <w:lvlJc w:val="left"/>
+      <w:pPr>
+        <w:tabs>
+          <w:tab w:val="num" w:pos="1440"/>
+        </w:tabs>
+        <w:ind w:left="1440" w:hanging="360"/>
+      </w:pPr>
+    </w:lvl>
+    <w:lvl w:ilvl="2" w:tentative="1">
+      <w:start w:val="1"/>
+      <w:numFmt w:val="decimal"/>
+      <w:lvlText w:val="%3."/>
+      <w:lvlJc w:val="left"/>
+      <w:pPr>
+        <w:tabs>
+          <w:tab w:val="num" w:pos="2160"/>
+        </w:tabs>
+        <w:ind w:left="2160" w:hanging="360"/>
+      </w:pPr>
+    </w:lvl>
+    <w:lvl w:ilvl="3" w:tentative="1">
+      <w:start w:val="1"/>
+      <w:numFmt w:val="decimal"/>
+      <w:lvlText w:val="%4."/>
+      <w:lvlJc w:val="left"/>
+      <w:pPr>
+        <w:tabs>
+          <w:tab w:val="num" w:pos="2880"/>
+        </w:tabs>
+        <w:ind w:left="2880" w:hanging="360"/>
+      </w:pPr>
+    </w:lvl>
+    <w:lvl w:ilvl="4" w:tentative="1">
+      <w:start w:val="1"/>
+      <w:numFmt w:val="decimal"/>
+      <w:lvlText w:val="%5."/>
+      <w:lvlJc w:val="left"/>
+      <w:pPr>
+        <w:tabs>
+          <w:tab w:val="num" w:pos="3600"/>
+        </w:tabs>
+        <w:ind w:left="3600" w:hanging="360"/>
+      </w:pPr>
+    </w:lvl>
+    <w:lvl w:ilvl="5" w:tentative="1">
+      <w:start w:val="1"/>
+      <w:numFmt w:val="decimal"/>
+      <w:lvlText w:val="%6."/>
+      <w:lvlJc w:val="left"/>
+      <w:pPr>
+        <w:tabs>
+          <w:tab w:val="num" w:pos="4320"/>
+        </w:tabs>
+        <w:ind w:left="4320" w:hanging="360"/>
+      </w:pPr>
+    </w:lvl>
+    <w:lvl w:ilvl="6" w:tentative="1">
+      <w:start w:val="1"/>
+      <w:numFmt w:val="decimal"/>
+      <w:lvlText w:val="%7."/>
+      <w:lvlJc w:val="left"/>
+      <w:pPr>
+        <w:tabs>
+          <w:tab w:val="num" w:pos="5040"/>
+        </w:tabs>
+        <w:ind w:left="5040" w:hanging="360"/>
+      </w:pPr>
+    </w:lvl>
+    <w:lvl w:ilvl="7" w:tentative="1">
+      <w:start w:val="1"/>
+      <w:numFmt w:val="decimal"/>
+      <w:lvlText w:val="%8."/>
+      <w:lvlJc w:val="left"/>
+      <w:pPr>
+        <w:tabs>
+          <w:tab w:val="num" w:pos="5760"/>
+        </w:tabs>
+        <w:ind w:left="5760" w:hanging="360"/>
+      </w:pPr>
+    </w:lvl>
+    <w:lvl w:ilvl="8" w:tentative="1">
+      <w:start w:val="1"/>
+      <w:numFmt w:val="decimal"/>
+      <w:lvlText w:val="%9."/>
+      <w:lvlJc w:val="left"/>
+      <w:pPr>
+        <w:tabs>
+          <w:tab w:val="num" w:pos="6480"/>
+        </w:tabs>
+        <w:ind w:left="6480" w:hanging="360"/>
+      </w:pPr>
+    </w:lvl>
+  </w:abstractNum>
+  <w:abstractNum w:abstractNumId="9" w15:restartNumberingAfterBreak="0">
     <w:nsid w:val="30B26088"/>
     <w:multiLevelType w:val="multilevel"/>
     <w:tmpl w:val="FDC03C40"/>
@@ -1488,7 +2058,7 @@
       </w:pPr>
     </w:lvl>
   </w:abstractNum>
-  <w:abstractNum w:abstractNumId="9" w15:restartNumberingAfterBreak="0">
+  <w:abstractNum w:abstractNumId="10" w15:restartNumberingAfterBreak="0">
     <w:nsid w:val="31B34AD6"/>
     <w:multiLevelType w:val="multilevel"/>
     <w:tmpl w:val="57BA0352"/>
@@ -1601,7 +2171,7 @@
       </w:pPr>
     </w:lvl>
   </w:abstractNum>
-  <w:abstractNum w:abstractNumId="10" w15:restartNumberingAfterBreak="0">
+  <w:abstractNum w:abstractNumId="11" w15:restartNumberingAfterBreak="0">
     <w:nsid w:val="3323708D"/>
     <w:multiLevelType w:val="multilevel"/>
     <w:tmpl w:val="26F4CC82"/>
@@ -1714,7 +2284,7 @@
       </w:pPr>
     </w:lvl>
   </w:abstractNum>
-  <w:abstractNum w:abstractNumId="11" w15:restartNumberingAfterBreak="0">
+  <w:abstractNum w:abstractNumId="12" w15:restartNumberingAfterBreak="0">
     <w:nsid w:val="34655101"/>
     <w:multiLevelType w:val="multilevel"/>
     <w:tmpl w:val="992488AC"/>
@@ -1827,7 +2397,7 @@
       </w:pPr>
     </w:lvl>
   </w:abstractNum>
-  <w:abstractNum w:abstractNumId="12" w15:restartNumberingAfterBreak="0">
+  <w:abstractNum w:abstractNumId="13" w15:restartNumberingAfterBreak="0">
     <w:nsid w:val="43AF4305"/>
     <w:multiLevelType w:val="multilevel"/>
     <w:tmpl w:val="C570FD68"/>
@@ -1940,7 +2510,7 @@
       </w:pPr>
     </w:lvl>
   </w:abstractNum>
-  <w:abstractNum w:abstractNumId="13" w15:restartNumberingAfterBreak="0">
+  <w:abstractNum w:abstractNumId="14" w15:restartNumberingAfterBreak="0">
     <w:nsid w:val="4A0B4EEE"/>
     <w:multiLevelType w:val="multilevel"/>
     <w:tmpl w:val="9C366D30"/>
@@ -2089,7 +2659,156 @@
       </w:rPr>
     </w:lvl>
   </w:abstractNum>
-  <w:abstractNum w:abstractNumId="14" w15:restartNumberingAfterBreak="0">
+  <w:abstractNum w:abstractNumId="15" w15:restartNumberingAfterBreak="0">
+    <w:nsid w:val="5E2755AD"/>
+    <w:multiLevelType w:val="multilevel"/>
+    <w:tmpl w:val="279AAAFA"/>
+    <w:lvl w:ilvl="0">
+      <w:start w:val="1"/>
+      <w:numFmt w:val="bullet"/>
+      <w:lvlText w:val=""/>
+      <w:lvlJc w:val="left"/>
+      <w:pPr>
+        <w:tabs>
+          <w:tab w:val="num" w:pos="720"/>
+        </w:tabs>
+        <w:ind w:left="720" w:hanging="360"/>
+      </w:pPr>
+      <w:rPr>
+        <w:rFonts w:ascii="Symbol" w:hAnsi="Symbol" w:hint="default"/>
+        <w:sz w:val="20"/>
+      </w:rPr>
+    </w:lvl>
+    <w:lvl w:ilvl="1" w:tentative="1">
+      <w:start w:val="1"/>
+      <w:numFmt w:val="bullet"/>
+      <w:lvlText w:val=""/>
+      <w:lvlJc w:val="left"/>
+      <w:pPr>
+        <w:tabs>
+          <w:tab w:val="num" w:pos="1440"/>
+        </w:tabs>
+        <w:ind w:left="1440" w:hanging="360"/>
+      </w:pPr>
+      <w:rPr>
+        <w:rFonts w:ascii="Symbol" w:hAnsi="Symbol" w:hint="default"/>
+        <w:sz w:val="20"/>
+      </w:rPr>
+    </w:lvl>
+    <w:lvl w:ilvl="2" w:tentative="1">
+      <w:start w:val="1"/>
+      <w:numFmt w:val="bullet"/>
+      <w:lvlText w:val=""/>
+      <w:lvlJc w:val="left"/>
+      <w:pPr>
+        <w:tabs>
+          <w:tab w:val="num" w:pos="2160"/>
+        </w:tabs>
+        <w:ind w:left="2160" w:hanging="360"/>
+      </w:pPr>
+      <w:rPr>
+        <w:rFonts w:ascii="Symbol" w:hAnsi="Symbol" w:hint="default"/>
+        <w:sz w:val="20"/>
+      </w:rPr>
+    </w:lvl>
+    <w:lvl w:ilvl="3" w:tentative="1">
+      <w:start w:val="1"/>
+      <w:numFmt w:val="bullet"/>
+      <w:lvlText w:val=""/>
+      <w:lvlJc w:val="left"/>
+      <w:pPr>
+        <w:tabs>
+          <w:tab w:val="num" w:pos="2880"/>
+        </w:tabs>
+        <w:ind w:left="2880" w:hanging="360"/>
+      </w:pPr>
+      <w:rPr>
+        <w:rFonts w:ascii="Symbol" w:hAnsi="Symbol" w:hint="default"/>
+        <w:sz w:val="20"/>
+      </w:rPr>
+    </w:lvl>
+    <w:lvl w:ilvl="4" w:tentative="1">
+      <w:start w:val="1"/>
+      <w:numFmt w:val="bullet"/>
+      <w:lvlText w:val=""/>
+      <w:lvlJc w:val="left"/>
+      <w:pPr>
+        <w:tabs>
+          <w:tab w:val="num" w:pos="3600"/>
+        </w:tabs>
+        <w:ind w:left="3600" w:hanging="360"/>
+      </w:pPr>
+      <w:rPr>
+        <w:rFonts w:ascii="Symbol" w:hAnsi="Symbol" w:hint="default"/>
+        <w:sz w:val="20"/>
+      </w:rPr>
+    </w:lvl>
+    <w:lvl w:ilvl="5" w:tentative="1">
+      <w:start w:val="1"/>
+      <w:numFmt w:val="bullet"/>
+      <w:lvlText w:val=""/>
+      <w:lvlJc w:val="left"/>
+      <w:pPr>
+        <w:tabs>
+          <w:tab w:val="num" w:pos="4320"/>
+        </w:tabs>
+        <w:ind w:left="4320" w:hanging="360"/>
+      </w:pPr>
+      <w:rPr>
+        <w:rFonts w:ascii="Symbol" w:hAnsi="Symbol" w:hint="default"/>
+        <w:sz w:val="20"/>
+      </w:rPr>
+    </w:lvl>
+    <w:lvl w:ilvl="6" w:tentative="1">
+      <w:start w:val="1"/>
+      <w:numFmt w:val="bullet"/>
+      <w:lvlText w:val=""/>
+      <w:lvlJc w:val="left"/>
+      <w:pPr>
+        <w:tabs>
+          <w:tab w:val="num" w:pos="5040"/>
+        </w:tabs>
+        <w:ind w:left="5040" w:hanging="360"/>
+      </w:pPr>
+      <w:rPr>
+        <w:rFonts w:ascii="Symbol" w:hAnsi="Symbol" w:hint="default"/>
+        <w:sz w:val="20"/>
+      </w:rPr>
+    </w:lvl>
+    <w:lvl w:ilvl="7" w:tentative="1">
+      <w:start w:val="1"/>
+      <w:numFmt w:val="bullet"/>
+      <w:lvlText w:val=""/>
+      <w:lvlJc w:val="left"/>
+      <w:pPr>
+        <w:tabs>
+          <w:tab w:val="num" w:pos="5760"/>
+        </w:tabs>
+        <w:ind w:left="5760" w:hanging="360"/>
+      </w:pPr>
+      <w:rPr>
+        <w:rFonts w:ascii="Symbol" w:hAnsi="Symbol" w:hint="default"/>
+        <w:sz w:val="20"/>
+      </w:rPr>
+    </w:lvl>
+    <w:lvl w:ilvl="8" w:tentative="1">
+      <w:start w:val="1"/>
+      <w:numFmt w:val="bullet"/>
+      <w:lvlText w:val=""/>
+      <w:lvlJc w:val="left"/>
+      <w:pPr>
+        <w:tabs>
+          <w:tab w:val="num" w:pos="6480"/>
+        </w:tabs>
+        <w:ind w:left="6480" w:hanging="360"/>
+      </w:pPr>
+      <w:rPr>
+        <w:rFonts w:ascii="Symbol" w:hAnsi="Symbol" w:hint="default"/>
+        <w:sz w:val="20"/>
+      </w:rPr>
+    </w:lvl>
+  </w:abstractNum>
+  <w:abstractNum w:abstractNumId="16" w15:restartNumberingAfterBreak="0">
     <w:nsid w:val="60DB70D2"/>
     <w:multiLevelType w:val="multilevel"/>
     <w:tmpl w:val="0974FF54"/>
@@ -2238,7 +2957,7 @@
       </w:rPr>
     </w:lvl>
   </w:abstractNum>
-  <w:abstractNum w:abstractNumId="15" w15:restartNumberingAfterBreak="0">
+  <w:abstractNum w:abstractNumId="17" w15:restartNumberingAfterBreak="0">
     <w:nsid w:val="60FA2A53"/>
     <w:multiLevelType w:val="multilevel"/>
     <w:tmpl w:val="BB706D2A"/>
@@ -2351,7 +3070,7 @@
       </w:pPr>
     </w:lvl>
   </w:abstractNum>
-  <w:abstractNum w:abstractNumId="16" w15:restartNumberingAfterBreak="0">
+  <w:abstractNum w:abstractNumId="18" w15:restartNumberingAfterBreak="0">
     <w:nsid w:val="6935571E"/>
     <w:multiLevelType w:val="hybridMultilevel"/>
     <w:tmpl w:val="E5F8FF70"/>
@@ -2437,7 +3156,7 @@
       </w:pPr>
     </w:lvl>
   </w:abstractNum>
-  <w:abstractNum w:abstractNumId="17" w15:restartNumberingAfterBreak="0">
+  <w:abstractNum w:abstractNumId="19" w15:restartNumberingAfterBreak="0">
     <w:nsid w:val="71DE2A4D"/>
     <w:multiLevelType w:val="multilevel"/>
     <w:tmpl w:val="1708F5E6"/>
@@ -2550,7 +3269,7 @@
       </w:pPr>
     </w:lvl>
   </w:abstractNum>
-  <w:abstractNum w:abstractNumId="18" w15:restartNumberingAfterBreak="0">
+  <w:abstractNum w:abstractNumId="20" w15:restartNumberingAfterBreak="0">
     <w:nsid w:val="72AD1534"/>
     <w:multiLevelType w:val="multilevel"/>
     <w:tmpl w:val="3CD40188"/>
@@ -2699,7 +3418,7 @@
       </w:rPr>
     </w:lvl>
   </w:abstractNum>
-  <w:abstractNum w:abstractNumId="19" w15:restartNumberingAfterBreak="0">
+  <w:abstractNum w:abstractNumId="21" w15:restartNumberingAfterBreak="0">
     <w:nsid w:val="770426C7"/>
     <w:multiLevelType w:val="hybridMultilevel"/>
     <w:tmpl w:val="978C821C"/>
@@ -2812,7 +3531,7 @@
       </w:rPr>
     </w:lvl>
   </w:abstractNum>
-  <w:abstractNum w:abstractNumId="20" w15:restartNumberingAfterBreak="0">
+  <w:abstractNum w:abstractNumId="22" w15:restartNumberingAfterBreak="0">
     <w:nsid w:val="77997D19"/>
     <w:multiLevelType w:val="multilevel"/>
     <w:tmpl w:val="E312B880"/>
@@ -2925,7 +3644,7 @@
       </w:pPr>
     </w:lvl>
   </w:abstractNum>
-  <w:abstractNum w:abstractNumId="21" w15:restartNumberingAfterBreak="0">
+  <w:abstractNum w:abstractNumId="23" w15:restartNumberingAfterBreak="0">
     <w:nsid w:val="7D8D4C28"/>
     <w:multiLevelType w:val="multilevel"/>
     <w:tmpl w:val="D1F6431A"/>
@@ -3074,7 +3793,7 @@
       </w:rPr>
     </w:lvl>
   </w:abstractNum>
-  <w:abstractNum w:abstractNumId="22" w15:restartNumberingAfterBreak="0">
+  <w:abstractNum w:abstractNumId="24" w15:restartNumberingAfterBreak="0">
     <w:nsid w:val="7E414DDF"/>
     <w:multiLevelType w:val="multilevel"/>
     <w:tmpl w:val="4EE894D8"/>
@@ -3187,7 +3906,7 @@
       </w:pPr>
     </w:lvl>
   </w:abstractNum>
-  <w:abstractNum w:abstractNumId="23" w15:restartNumberingAfterBreak="0">
+  <w:abstractNum w:abstractNumId="25" w15:restartNumberingAfterBreak="0">
     <w:nsid w:val="7ED178EC"/>
     <w:multiLevelType w:val="multilevel"/>
     <w:tmpl w:val="9FBED9E4"/>
@@ -3307,58 +4026,58 @@
     <w:abstractNumId w:val="7"/>
   </w:num>
   <w:num w:numId="3" w16cid:durableId="645932528">
-    <w:abstractNumId w:val="21"/>
+    <w:abstractNumId w:val="23"/>
   </w:num>
   <w:num w:numId="4" w16cid:durableId="250895940">
     <w:abstractNumId w:val="6"/>
   </w:num>
   <w:num w:numId="5" w16cid:durableId="528228146">
+    <w:abstractNumId w:val="14"/>
+  </w:num>
+  <w:num w:numId="6" w16cid:durableId="1165247247">
+    <w:abstractNumId w:val="18"/>
+  </w:num>
+  <w:num w:numId="7" w16cid:durableId="1904902005">
+    <w:abstractNumId w:val="21"/>
+  </w:num>
+  <w:num w:numId="8" w16cid:durableId="1688871489">
+    <w:abstractNumId w:val="12"/>
+  </w:num>
+  <w:num w:numId="9" w16cid:durableId="318771340">
     <w:abstractNumId w:val="13"/>
   </w:num>
-  <w:num w:numId="6" w16cid:durableId="1165247247">
+  <w:num w:numId="10" w16cid:durableId="1227494927">
+    <w:abstractNumId w:val="25"/>
+  </w:num>
+  <w:num w:numId="11" w16cid:durableId="2085255171">
     <w:abstractNumId w:val="16"/>
   </w:num>
-  <w:num w:numId="7" w16cid:durableId="1904902005">
-    <w:abstractNumId w:val="19"/>
-  </w:num>
-  <w:num w:numId="8" w16cid:durableId="1688871489">
-    <w:abstractNumId w:val="11"/>
-  </w:num>
-  <w:num w:numId="9" w16cid:durableId="318771340">
-    <w:abstractNumId w:val="12"/>
-  </w:num>
-  <w:num w:numId="10" w16cid:durableId="1227494927">
-    <w:abstractNumId w:val="23"/>
-  </w:num>
-  <w:num w:numId="11" w16cid:durableId="2085255171">
-    <w:abstractNumId w:val="14"/>
-  </w:num>
   <w:num w:numId="12" w16cid:durableId="1018586526">
-    <w:abstractNumId w:val="15"/>
+    <w:abstractNumId w:val="17"/>
   </w:num>
   <w:num w:numId="13" w16cid:durableId="770975910">
     <w:abstractNumId w:val="3"/>
   </w:num>
   <w:num w:numId="14" w16cid:durableId="1400324204">
-    <w:abstractNumId w:val="9"/>
+    <w:abstractNumId w:val="10"/>
   </w:num>
   <w:num w:numId="15" w16cid:durableId="317078151">
     <w:abstractNumId w:val="5"/>
   </w:num>
   <w:num w:numId="16" w16cid:durableId="1625506411">
-    <w:abstractNumId w:val="8"/>
+    <w:abstractNumId w:val="9"/>
   </w:num>
   <w:num w:numId="17" w16cid:durableId="231089246">
-    <w:abstractNumId w:val="10"/>
+    <w:abstractNumId w:val="11"/>
   </w:num>
   <w:num w:numId="18" w16cid:durableId="2078698904">
-    <w:abstractNumId w:val="18"/>
+    <w:abstractNumId w:val="20"/>
   </w:num>
   <w:num w:numId="19" w16cid:durableId="286816400">
     <w:abstractNumId w:val="2"/>
   </w:num>
   <w:num w:numId="20" w16cid:durableId="1728332771">
-    <w:abstractNumId w:val="22"/>
+    <w:abstractNumId w:val="24"/>
   </w:num>
   <w:num w:numId="21" w16cid:durableId="978850393">
     <w:abstractNumId w:val="0"/>
@@ -3367,10 +4086,16 @@
     <w:abstractNumId w:val="1"/>
   </w:num>
   <w:num w:numId="23" w16cid:durableId="1001196747">
-    <w:abstractNumId w:val="20"/>
+    <w:abstractNumId w:val="22"/>
   </w:num>
   <w:num w:numId="24" w16cid:durableId="438837177">
-    <w:abstractNumId w:val="17"/>
+    <w:abstractNumId w:val="19"/>
+  </w:num>
+  <w:num w:numId="25" w16cid:durableId="825049928">
+    <w:abstractNumId w:val="8"/>
+  </w:num>
+  <w:num w:numId="26" w16cid:durableId="2003923633">
+    <w:abstractNumId w:val="15"/>
   </w:num>
 </w:numbering>
 </file>

</xml_diff>